<commit_message>
Update collecting data from participants
- put use of MOD acronym into GPV.UK pattern
- improved content in the section on GDPR
- added the updated consent form
- changed DateUpdated
</commit_message>
<xml_diff>
--- a/src/downloads/MOD-consent-form-for-OFFICIAL-user-research-template.docx
+++ b/src/downloads/MOD-consent-form-for-OFFICIAL-user-research-template.docx
@@ -1753,7 +1753,7 @@
           <w:szCs w:val="28"/>
           <w:rtl w:val="0"/>
         </w:rPr>
-        <w:t xml:space="preserve">What you will let us contact you about</w:t>
+        <w:t xml:space="preserve">I would like to be contacted about:</w:t>
       </w:r>
       <w:r>
         <w:rPr>
@@ -1937,7 +1937,7 @@
               <w:rPr>
                 <w:rtl w:val="0"/>
               </w:rPr>
-              <w:t xml:space="preserve">taking part in further user research</w:t>
+              <w:t xml:space="preserve">taking part in user research in the future</w:t>
             </w:r>
           </w:p>
         </w:tc>
@@ -2030,66 +2030,14 @@
         <w:spacing w:after="2" w:before="2" w:lineRule="auto"/>
         <w:rPr>
           <w:b w:val="1"/>
-        </w:rPr>
-      </w:pPr>
-      <w:r>
-        <w:rPr>
-          <w:rtl w:val="0"/>
-        </w:rPr>
-        <w:t xml:space="preserve">Please provide an email address we can use to contact you.</w:t>
-      </w:r>
-      <w:r>
-        <w:rPr>
-          <w:rtl w:val="0"/>
-        </w:rPr>
-      </w:r>
-    </w:p>
-    <w:p>
-      <w:pPr>
-        <w:spacing w:after="2" w:before="2" w:lineRule="auto"/>
-        <w:rPr/>
-      </w:pPr>
-      <w:r>
-        <w:rPr>
-          <w:rtl w:val="0"/>
-        </w:rPr>
-      </w:r>
-    </w:p>
-    <w:p>
-      <w:pPr>
-        <w:spacing w:after="2" w:before="2" w:lineRule="auto"/>
-        <w:rPr/>
-      </w:pPr>
-      <w:r>
-        <w:rPr>
-          <w:b w:val="1"/>
-          <w:rtl w:val="0"/>
-        </w:rPr>
-        <w:t xml:space="preserve">Your email address</w:t>
-      </w:r>
-      <w:r>
-        <w:rPr>
-          <w:rtl w:val="0"/>
-        </w:rPr>
-        <w:t xml:space="preserve">: </w:t>
-      </w:r>
-    </w:p>
-    <w:p>
-      <w:pPr>
-        <w:spacing w:after="2" w:before="2" w:lineRule="auto"/>
-        <w:rPr/>
-      </w:pPr>
-      <w:r>
-        <w:rPr>
-          <w:rtl w:val="0"/>
-        </w:rPr>
-      </w:r>
-    </w:p>
-    <w:p>
-      <w:pPr>
-        <w:spacing w:after="2" w:before="2" w:lineRule="auto"/>
-        <w:rPr/>
-      </w:pPr>
+          <w:color w:val="632423"/>
+          <w:sz w:val="28"/>
+          <w:szCs w:val="28"/>
+        </w:rPr>
+      </w:pPr>
+      <w:r>
+        <w:br w:type="page"/>
+      </w:r>
       <w:r>
         <w:rPr>
           <w:rtl w:val="0"/>
@@ -2114,6 +2062,7 @@
           <w:szCs w:val="28"/>
           <w:rtl w:val="0"/>
         </w:rPr>
+        <w:br w:type="textWrapping"/>
         <w:t xml:space="preserve">Your agreement</w:t>
       </w:r>
     </w:p>
@@ -2284,7 +2233,7 @@
         <w:rPr>
           <w:rtl w:val="0"/>
         </w:rPr>
-        <w:t xml:space="preserve">Participant signature:</w:t>
+        <w:t xml:space="preserve">Signature:</w:t>
       </w:r>
       <w:r>
         <w:rPr>
@@ -2321,7 +2270,7 @@
         <w:rPr>
           <w:rtl w:val="0"/>
         </w:rPr>
-        <w:t xml:space="preserve">Participant name (please print):</w:t>
+        <w:t xml:space="preserve">Name (please print):</w:t>
       </w:r>
     </w:p>
     <w:p>
@@ -2344,7 +2293,40 @@
         <w:rPr>
           <w:rtl w:val="0"/>
         </w:rPr>
+        <w:t xml:space="preserve">Email address (optional):</w:t>
+      </w:r>
+    </w:p>
+    <w:p>
+      <w:pPr>
+        <w:spacing w:after="2" w:before="2" w:lineRule="auto"/>
+        <w:rPr/>
+      </w:pPr>
+      <w:r>
+        <w:rPr>
+          <w:rtl w:val="0"/>
+        </w:rPr>
+      </w:r>
+    </w:p>
+    <w:p>
+      <w:pPr>
+        <w:spacing w:after="2" w:before="2" w:lineRule="auto"/>
+        <w:rPr/>
+      </w:pPr>
+      <w:r>
+        <w:rPr>
+          <w:rtl w:val="0"/>
+        </w:rPr>
         <w:t xml:space="preserve">Date: </w:t>
+      </w:r>
+    </w:p>
+    <w:p>
+      <w:pPr>
+        <w:rPr/>
+      </w:pPr>
+      <w:r>
+        <w:rPr>
+          <w:rtl w:val="0"/>
+        </w:rPr>
       </w:r>
     </w:p>
     <w:p>
@@ -2389,13 +2371,13 @@
       <w:rPr>
         <w:rtl w:val="0"/>
       </w:rPr>
-      <w:t xml:space="preserve">Version 1.7 </w:t>
+      <w:t xml:space="preserve">Version 1.8 </w:t>
     </w:r>
     <w:r>
       <w:rPr>
         <w:rtl w:val="0"/>
       </w:rPr>
-      <w:t xml:space="preserve">2022/11/17                         </w:t>
+      <w:t xml:space="preserve">2023/03/14                        </w:t>
       <w:tab/>
       <w:t xml:space="preserve"> OFFICIAL</w:t>
       <w:tab/>
@@ -4889,7 +4871,7 @@
 
 <file path=customXML/item1.xml><?xml version="1.0" encoding="utf-8"?>
 <go:gDocsCustomXmlDataStorage xmlns:go="http://customooxmlschemas.google.com/" xmlns:r="http://schemas.openxmlformats.org/officeDocument/2006/relationships" uri="GoogleDocsCustomDataVersion1">
-  <go:docsCustomData xmlns:go="http://customooxmlschemas.google.com/" roundtripDataSignature="AMtx7mhMFzXLcGf1J18BRwEFkAfgSZy9hQ==">AMUW2mUg/1wswAsKZzbE2JYhCahxE5KAL95pOMtDMKBGRVA0laUZp7ZgUjuv5oonakLjtz/Z/ze0jqxwpbCpOAvKpzav6uWxcueAHypx1AJWC29GXodaktXPlWStN5zFDJ+qx0ot7H3pFHXTVqUFCSAlXOBtTJ5DE0275Ntac5Jpr+D/BakBEloRHOWFqi+vms28UlWaI10wAqeEaLEYQZaiSLb7oDq/D7YimzxLq1bGXApNZkOJqzXCsaoOZwrdgShDE4WZNhJl/leh64m6m1FmKQC3/QZq4g2aqt46Y9W0SSUsnElYZmXK4hQdLfjXXPoKdblAiruL1CZzSoafb57wngSLW2LOS9r8YVRFahl0t54xeLTiCbQ=</go:docsCustomData>
+  <go:docsCustomData xmlns:go="http://customooxmlschemas.google.com/" roundtripDataSignature="AMtx7mgeFyrIc74w0LXJAJpwdx0jqItG0g==">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</go:docsCustomData>
 </go:gDocsCustomXmlDataStorage>
 </file>
 

</xml_diff>